<commit_message>
added 5 and 6 lab
</commit_message>
<xml_diff>
--- a/lab4.docx
+++ b/lab4.docx
@@ -101,7 +101,7 @@
           <w:lang w:val="ru-RU" w:eastAsia="ru-RU"/>
         </w:rPr>
         <w:drawing>
-          <wp:inline distT="0" distB="0" distL="0" distR="0" wp14:anchorId="4D8DF78E" wp14:editId="5A5EE09F">
+          <wp:inline distT="0" distB="0" distL="0" distR="0" wp14:anchorId="40DF0A28" wp14:editId="479578F2">
             <wp:extent cx="2667000" cy="2533650"/>
             <wp:effectExtent l="0" t="0" r="0" b="0"/>
             <wp:docPr id="1" name="Рисунок 1"/>
@@ -626,7 +626,7 @@
           <w:noProof/>
         </w:rPr>
         <w:drawing>
-          <wp:inline distT="0" distB="0" distL="0" distR="0" wp14:anchorId="04DC0C08" wp14:editId="08C64156">
+          <wp:inline distT="0" distB="0" distL="0" distR="0" wp14:anchorId="4C4DC2A4" wp14:editId="5E30E88A">
             <wp:extent cx="5940425" cy="2910840"/>
             <wp:effectExtent l="0" t="0" r="3175" b="3810"/>
             <wp:docPr id="3" name="Рисунок 3"/>
@@ -668,7 +668,7 @@
           <w:noProof/>
         </w:rPr>
         <w:drawing>
-          <wp:inline distT="0" distB="0" distL="0" distR="0" wp14:anchorId="38C53D16" wp14:editId="01C53B5B">
+          <wp:inline distT="0" distB="0" distL="0" distR="0" wp14:anchorId="1555E39B" wp14:editId="1B097340">
             <wp:extent cx="5940425" cy="3046095"/>
             <wp:effectExtent l="0" t="0" r="3175" b="1905"/>
             <wp:docPr id="50" name="Рисунок 50"/>
@@ -711,7 +711,7 @@
         </w:rPr>
         <w:lastRenderedPageBreak/>
         <w:drawing>
-          <wp:inline distT="0" distB="0" distL="0" distR="0" wp14:anchorId="0682B4AE" wp14:editId="5F5A278A">
+          <wp:inline distT="0" distB="0" distL="0" distR="0" wp14:anchorId="54970BBB" wp14:editId="41A9E897">
             <wp:extent cx="5940425" cy="777240"/>
             <wp:effectExtent l="0" t="0" r="3175" b="3810"/>
             <wp:docPr id="51" name="Рисунок 51"/>
@@ -753,7 +753,7 @@
           <w:noProof/>
         </w:rPr>
         <w:drawing>
-          <wp:inline distT="0" distB="0" distL="0" distR="0" wp14:anchorId="20ABD009" wp14:editId="7A58BDEF">
+          <wp:inline distT="0" distB="0" distL="0" distR="0" wp14:anchorId="2E4CB2A9" wp14:editId="4F6ED403">
             <wp:extent cx="5940425" cy="2399665"/>
             <wp:effectExtent l="0" t="0" r="3175" b="635"/>
             <wp:docPr id="52" name="Рисунок 52"/>
@@ -795,7 +795,7 @@
           <w:noProof/>
         </w:rPr>
         <w:drawing>
-          <wp:inline distT="0" distB="0" distL="0" distR="0" wp14:anchorId="397B83C5" wp14:editId="527ADF7A">
+          <wp:inline distT="0" distB="0" distL="0" distR="0" wp14:anchorId="69C85007" wp14:editId="44B30DAF">
             <wp:extent cx="5940425" cy="2382520"/>
             <wp:effectExtent l="0" t="0" r="3175" b="0"/>
             <wp:docPr id="53" name="Рисунок 53"/>
@@ -837,7 +837,7 @@
           <w:noProof/>
         </w:rPr>
         <w:drawing>
-          <wp:inline distT="0" distB="0" distL="0" distR="0" wp14:anchorId="4EDC2D07" wp14:editId="6FB839FC">
+          <wp:inline distT="0" distB="0" distL="0" distR="0" wp14:anchorId="2420D70E" wp14:editId="1AE6FDD1">
             <wp:extent cx="5940425" cy="1000125"/>
             <wp:effectExtent l="0" t="0" r="3175" b="9525"/>
             <wp:docPr id="56" name="Рисунок 56"/>
@@ -879,7 +879,7 @@
           <w:noProof/>
         </w:rPr>
         <w:drawing>
-          <wp:inline distT="0" distB="0" distL="0" distR="0" wp14:anchorId="09956D97" wp14:editId="4499E2D7">
+          <wp:inline distT="0" distB="0" distL="0" distR="0" wp14:anchorId="2AA40A94" wp14:editId="72368676">
             <wp:extent cx="5940425" cy="1417320"/>
             <wp:effectExtent l="0" t="0" r="3175" b="0"/>
             <wp:docPr id="57" name="Рисунок 57"/>
@@ -921,7 +921,7 @@
           <w:noProof/>
         </w:rPr>
         <w:drawing>
-          <wp:inline distT="0" distB="0" distL="0" distR="0" wp14:anchorId="5EA039A8" wp14:editId="43D0BCEB">
+          <wp:inline distT="0" distB="0" distL="0" distR="0" wp14:anchorId="30D14DA3" wp14:editId="689C27ED">
             <wp:extent cx="5940425" cy="393700"/>
             <wp:effectExtent l="0" t="0" r="3175" b="6350"/>
             <wp:docPr id="58" name="Рисунок 58"/>
@@ -964,7 +964,7 @@
         </w:rPr>
         <w:lastRenderedPageBreak/>
         <w:drawing>
-          <wp:inline distT="0" distB="0" distL="0" distR="0" wp14:anchorId="39EC69E0" wp14:editId="3DA67C6F">
+          <wp:inline distT="0" distB="0" distL="0" distR="0" wp14:anchorId="49B49467" wp14:editId="2FADFD13">
             <wp:extent cx="5940425" cy="5355590"/>
             <wp:effectExtent l="0" t="0" r="3175" b="0"/>
             <wp:docPr id="55" name="Рисунок 55"/>
@@ -1030,7 +1030,7 @@
           <w:sz w:val="32"/>
         </w:rPr>
         <w:drawing>
-          <wp:inline distT="0" distB="0" distL="0" distR="0" wp14:anchorId="370081CC" wp14:editId="29802FED">
+          <wp:inline distT="0" distB="0" distL="0" distR="0" wp14:anchorId="40D28A95" wp14:editId="681B574F">
             <wp:extent cx="5940425" cy="2164715"/>
             <wp:effectExtent l="0" t="0" r="3175" b="6985"/>
             <wp:docPr id="59" name="Рисунок 59"/>
@@ -1111,7 +1111,7 @@
           <w:noProof/>
         </w:rPr>
         <w:drawing>
-          <wp:inline distT="0" distB="0" distL="0" distR="0" wp14:anchorId="65795628" wp14:editId="6D7E02CF">
+          <wp:inline distT="0" distB="0" distL="0" distR="0" wp14:anchorId="7BF16217" wp14:editId="764CF7E0">
             <wp:extent cx="2076190" cy="209524"/>
             <wp:effectExtent l="0" t="0" r="635" b="635"/>
             <wp:docPr id="2" name="Picture 2"/>
@@ -1171,7 +1171,7 @@
           <w:noProof/>
         </w:rPr>
         <w:drawing>
-          <wp:inline distT="0" distB="0" distL="0" distR="0" wp14:anchorId="3A14F431" wp14:editId="28C7B601">
+          <wp:inline distT="0" distB="0" distL="0" distR="0" wp14:anchorId="01CE3F65" wp14:editId="6062B246">
             <wp:extent cx="4588588" cy="1379220"/>
             <wp:effectExtent l="0" t="0" r="2540" b="0"/>
             <wp:docPr id="4" name="Picture 4"/>
@@ -1224,7 +1224,19 @@
         <w:rPr>
           <w:b/>
         </w:rPr>
-        <w:t xml:space="preserve">Змінив стандартні імена кожного пристрою, а такожналаштував </w:t>
+        <w:t>Змінив стандартні імена кожного пристрою, а також</w:t>
+      </w:r>
+      <w:r>
+        <w:rPr>
+          <w:b/>
+        </w:rPr>
+        <w:t xml:space="preserve"> </w:t>
+      </w:r>
+      <w:r>
+        <w:rPr>
+          <w:b/>
+        </w:rPr>
+        <w:t xml:space="preserve">налаштував </w:t>
       </w:r>
     </w:p>
     <w:p>
@@ -1277,7 +1289,7 @@
           <w:noProof/>
         </w:rPr>
         <w:drawing>
-          <wp:inline distT="0" distB="0" distL="0" distR="0" wp14:anchorId="520DDB16" wp14:editId="49674644">
+          <wp:inline distT="0" distB="0" distL="0" distR="0" wp14:anchorId="455E0431" wp14:editId="42D3B7B3">
             <wp:extent cx="4183380" cy="4204231"/>
             <wp:effectExtent l="0" t="0" r="7620" b="6350"/>
             <wp:docPr id="5" name="Picture 5"/>
@@ -1393,7 +1405,7 @@
           <w:noProof/>
         </w:rPr>
         <w:drawing>
-          <wp:inline distT="0" distB="0" distL="0" distR="0" wp14:anchorId="3173CEAB" wp14:editId="69D616F1">
+          <wp:inline distT="0" distB="0" distL="0" distR="0" wp14:anchorId="4F3B1715" wp14:editId="28F15E4A">
             <wp:extent cx="3916680" cy="3936207"/>
             <wp:effectExtent l="0" t="0" r="7620" b="7620"/>
             <wp:docPr id="6" name="Picture 6"/>
@@ -1513,7 +1525,7 @@
           <w:noProof/>
         </w:rPr>
         <w:drawing>
-          <wp:inline distT="0" distB="0" distL="0" distR="0" wp14:anchorId="3489DD56" wp14:editId="7C2348C9">
+          <wp:inline distT="0" distB="0" distL="0" distR="0" wp14:anchorId="4EBB18AB" wp14:editId="7AAE4583">
             <wp:extent cx="3467100" cy="3438795"/>
             <wp:effectExtent l="0" t="0" r="0" b="9525"/>
             <wp:docPr id="7" name="Picture 7"/>
@@ -1575,7 +1587,12 @@
       </w:r>
       <w:proofErr w:type="spellEnd"/>
       <w:r>
-        <w:t xml:space="preserve">, а отримувати її – </w:t>
+        <w:t xml:space="preserve">, </w:t>
+      </w:r>
+      <w:bookmarkStart w:id="0" w:name="_GoBack"/>
+      <w:bookmarkEnd w:id="0"/>
+      <w:r>
+        <w:t xml:space="preserve">а отримувати її – </w:t>
       </w:r>
       <w:proofErr w:type="spellStart"/>
       <w:r>
@@ -1613,7 +1630,7 @@
           <w:noProof/>
         </w:rPr>
         <w:drawing>
-          <wp:inline distT="0" distB="0" distL="0" distR="0" wp14:anchorId="7E8D3C65" wp14:editId="399BBCD5">
+          <wp:inline distT="0" distB="0" distL="0" distR="0" wp14:anchorId="0AADBA4A" wp14:editId="45D05A8F">
             <wp:extent cx="5731510" cy="750570"/>
             <wp:effectExtent l="0" t="0" r="2540" b="0"/>
             <wp:docPr id="8" name="Picture 8"/>
@@ -1660,7 +1677,7 @@
           <w:noProof/>
         </w:rPr>
         <w:drawing>
-          <wp:inline distT="0" distB="0" distL="0" distR="0" wp14:anchorId="6B98B0C5" wp14:editId="4E244397">
+          <wp:inline distT="0" distB="0" distL="0" distR="0" wp14:anchorId="652F0A32" wp14:editId="58A70FBB">
             <wp:extent cx="5731510" cy="583565"/>
             <wp:effectExtent l="0" t="0" r="2540" b="6985"/>
             <wp:docPr id="9" name="Picture 9"/>
@@ -1721,7 +1738,7 @@
           <w:noProof/>
         </w:rPr>
         <w:drawing>
-          <wp:inline distT="0" distB="0" distL="0" distR="0" wp14:anchorId="2348007C" wp14:editId="20753D2B">
+          <wp:inline distT="0" distB="0" distL="0" distR="0" wp14:anchorId="1C136488" wp14:editId="2F0488F4">
             <wp:extent cx="5731510" cy="450850"/>
             <wp:effectExtent l="0" t="0" r="2540" b="6350"/>
             <wp:docPr id="10" name="Picture 10"/>
@@ -1769,7 +1786,7 @@
           <w:noProof/>
         </w:rPr>
         <w:drawing>
-          <wp:inline distT="0" distB="0" distL="0" distR="0" wp14:anchorId="41075296" wp14:editId="72C0CDEE">
+          <wp:inline distT="0" distB="0" distL="0" distR="0" wp14:anchorId="5C06C06C" wp14:editId="0A10C987">
             <wp:extent cx="4069520" cy="3840480"/>
             <wp:effectExtent l="0" t="0" r="7620" b="7620"/>
             <wp:docPr id="11" name="Picture 11"/>
@@ -1856,7 +1873,7 @@
           <w:noProof/>
         </w:rPr>
         <w:drawing>
-          <wp:inline distT="0" distB="0" distL="0" distR="0" wp14:anchorId="04C1E038" wp14:editId="66141E97">
+          <wp:inline distT="0" distB="0" distL="0" distR="0" wp14:anchorId="410FEECC" wp14:editId="1B48EF23">
             <wp:extent cx="3722859" cy="3741420"/>
             <wp:effectExtent l="0" t="0" r="0" b="0"/>
             <wp:docPr id="12" name="Picture 12"/>
@@ -1997,10 +2014,7 @@
         <w:t xml:space="preserve"> моделювати комп’ютерну мережу, а також здійснювати її моніторинг.</w:t>
       </w:r>
     </w:p>
-    <w:p>
-      <w:bookmarkStart w:id="0" w:name="_GoBack"/>
-      <w:bookmarkEnd w:id="0"/>
-    </w:p>
+    <w:p/>
     <w:sectPr>
       <w:pgSz w:w="11906" w:h="16838"/>
       <w:pgMar w:top="1440" w:right="1440" w:bottom="1440" w:left="1440" w:header="708" w:footer="708" w:gutter="0"/>
@@ -2134,6 +2148,7 @@
     <w:lsdException w:name="HTML Sample" w:semiHidden="1" w:unhideWhenUsed="1"/>
     <w:lsdException w:name="HTML Typewriter" w:semiHidden="1" w:unhideWhenUsed="1"/>
     <w:lsdException w:name="HTML Variable" w:semiHidden="1" w:unhideWhenUsed="1"/>
+    <w:lsdException w:name="Normal Table" w:semiHidden="1" w:unhideWhenUsed="1"/>
     <w:lsdException w:name="annotation subject" w:semiHidden="1" w:unhideWhenUsed="1"/>
     <w:lsdException w:name="No List" w:semiHidden="1" w:unhideWhenUsed="1"/>
     <w:lsdException w:name="Outline List 1" w:semiHidden="1" w:unhideWhenUsed="1"/>
@@ -2179,9 +2194,11 @@
     <w:lsdException w:name="Table Subtle 1" w:semiHidden="1" w:unhideWhenUsed="1"/>
     <w:lsdException w:name="Table Subtle 2" w:semiHidden="1" w:unhideWhenUsed="1"/>
     <w:lsdException w:name="Table Web 1" w:semiHidden="1" w:unhideWhenUsed="1"/>
+    <w:lsdException w:name="Table Web 2" w:semiHidden="1" w:unhideWhenUsed="1"/>
     <w:lsdException w:name="Table Web 3" w:semiHidden="1" w:unhideWhenUsed="1"/>
     <w:lsdException w:name="Balloon Text" w:semiHidden="1" w:unhideWhenUsed="1"/>
     <w:lsdException w:name="Table Grid" w:uiPriority="39"/>
+    <w:lsdException w:name="Table Theme" w:semiHidden="1" w:unhideWhenUsed="1"/>
     <w:lsdException w:name="Placeholder Text" w:semiHidden="1"/>
     <w:lsdException w:name="No Spacing" w:uiPriority="1" w:qFormat="1"/>
     <w:lsdException w:name="Light Shading" w:uiPriority="60"/>

</xml_diff>